<commit_message>
Revert "Update house prices.edited.docx"
This reverts commit 0694ee46f74dbe3fa00f0b4913d3690a0ec61d83.
</commit_message>
<xml_diff>
--- a/Paper/house prices.edited.docx
+++ b/Paper/house prices.edited.docx
@@ -2044,25 +2044,7 @@
         <w:rPr>
           <w:lang w:val="en-US"/>
         </w:rPr>
-        <w:t>Other as Xin and Khalid (2018) have used ridge and lasso regression</w:t>
-      </w:r>
-      <w:r>
-        <w:rPr>
-          <w:lang w:val="en-US"/>
-        </w:rPr>
-        <w:t xml:space="preserve"> to deal with multicollinearity of features</w:t>
-      </w:r>
-      <w:r>
-        <w:rPr>
-          <w:lang w:val="en-US"/>
-        </w:rPr>
-        <w:t xml:space="preserve"> </w:t>
-      </w:r>
-      <w:r>
-        <w:rPr>
-          <w:lang w:val="en-US"/>
-        </w:rPr>
-        <w:t xml:space="preserve">on a time series database for predicting the housing price. </w:t>
+        <w:t xml:space="preserve">Other as Xin and Khalid (2018) have used ridge and lasso regression in this task. </w:t>
       </w:r>
     </w:p>
     <w:p>

</xml_diff>